<commit_message>
#27 adding changes to the branching strategy
</commit_message>
<xml_diff>
--- a/Branching Strategy Documentation/Branching strategy for Git.docx
+++ b/Branching Strategy Documentation/Branching strategy for Git.docx
@@ -390,6 +390,7 @@
           <w:rFonts w:ascii="Courier" w:eastAsia="Courier" w:hAnsi="Courier" w:cs="Courier"/>
           <w:b/>
           <w:bCs/>
+          <w:noProof/>
           <w:color w:val="000000"/>
           <w:sz w:val="36"/>
           <w:szCs w:val="36"/>
@@ -521,6 +522,7 @@
           <w:rFonts w:ascii="Courier" w:eastAsia="Courier" w:hAnsi="Courier" w:cs="Courier"/>
           <w:b/>
           <w:bCs/>
+          <w:noProof/>
           <w:sz w:val="36"/>
           <w:szCs w:val="36"/>
         </w:rPr>
@@ -1019,6 +1021,7 @@
       <w:r>
         <w:rPr>
           <w:rFonts w:ascii="Courier" w:eastAsia="Courier" w:hAnsi="Courier" w:cs="Courier"/>
+          <w:noProof/>
           <w:color w:val="4D4D4D"/>
           <w:sz w:val="27"/>
           <w:szCs w:val="27"/>
@@ -1249,7 +1252,7 @@
           <w:szCs w:val="36"/>
           <w:highlight w:val="yellow"/>
         </w:rPr>
-        <w:t>#3-consumer-dummy</w:t>
+        <w:t>feature-consumer-dummy</w:t>
       </w:r>
     </w:p>
     <w:p>
@@ -1754,7 +1757,31 @@
           <w:szCs w:val="36"/>
           <w:highlight w:val="yellow"/>
         </w:rPr>
-        <w:t>Ex: $git commit –a –m “Fixed the bug in producer dummy”</w:t>
+        <w:t>Ex: $git commit –a –m “</w:t>
+      </w:r>
+      <w:r>
+        <w:rPr>
+          <w:rFonts w:ascii="Courier" w:eastAsia="Courier" w:hAnsi="Courier" w:cs="Courier"/>
+          <w:b/>
+          <w:bCs/>
+          <w:color w:val="4D4D4D"/>
+          <w:sz w:val="36"/>
+          <w:szCs w:val="36"/>
+          <w:highlight w:val="yellow"/>
+        </w:rPr>
+        <w:t xml:space="preserve">#2 </w:t>
+      </w:r>
+      <w:r>
+        <w:rPr>
+          <w:rFonts w:ascii="Courier" w:eastAsia="Courier" w:hAnsi="Courier" w:cs="Courier"/>
+          <w:b/>
+          <w:bCs/>
+          <w:color w:val="4D4D4D"/>
+          <w:sz w:val="36"/>
+          <w:szCs w:val="36"/>
+          <w:highlight w:val="yellow"/>
+        </w:rPr>
+        <w:t>Fixed the bug in producer dummy”</w:t>
       </w:r>
     </w:p>
     <w:p>
@@ -1982,6 +2009,7 @@
           <w:rFonts w:ascii="Courier" w:eastAsia="Courier" w:hAnsi="Courier" w:cs="Courier"/>
           <w:b/>
           <w:bCs/>
+          <w:noProof/>
           <w:sz w:val="36"/>
           <w:szCs w:val="36"/>
           <w:u w:val="single"/>
@@ -2056,6 +2084,7 @@
           <w:rFonts w:ascii="Courier" w:eastAsia="Courier" w:hAnsi="Courier" w:cs="Courier"/>
           <w:b/>
           <w:bCs/>
+          <w:noProof/>
           <w:sz w:val="36"/>
           <w:szCs w:val="36"/>
           <w:u w:val="single"/>
@@ -2104,13 +2133,15 @@
           <w:rFonts w:ascii="Courier" w:eastAsia="Courier" w:hAnsi="Courier" w:cs="Courier"/>
           <w:sz w:val="36"/>
           <w:szCs w:val="36"/>
-        </w:rPr>
-      </w:pPr>
-      <w:r>
-        <w:rPr>
-          <w:rFonts w:ascii="Courier" w:eastAsia="Courier" w:hAnsi="Courier" w:cs="Courier"/>
-          <w:sz w:val="36"/>
-          <w:szCs w:val="36"/>
+          <w:highlight w:val="yellow"/>
+        </w:rPr>
+      </w:pPr>
+      <w:r>
+        <w:rPr>
+          <w:rFonts w:ascii="Courier" w:eastAsia="Courier" w:hAnsi="Courier" w:cs="Courier"/>
+          <w:sz w:val="36"/>
+          <w:szCs w:val="36"/>
+          <w:highlight w:val="yellow"/>
         </w:rPr>
         <w:t xml:space="preserve">Before creating the pull request make sure to add </w:t>
       </w:r>
@@ -2119,8 +2150,9 @@
           <w:rFonts w:ascii="Courier" w:eastAsia="Courier" w:hAnsi="Courier" w:cs="Courier"/>
           <w:sz w:val="36"/>
           <w:szCs w:val="36"/>
-        </w:rPr>
-        <w:t>description of what you did.</w:t>
+          <w:highlight w:val="yellow"/>
+        </w:rPr>
+        <w:t>description of what you did and tag the issue #issue_number.</w:t>
       </w:r>
     </w:p>
     <w:p>
@@ -2899,6 +2931,7 @@
           <w:sz w:val="36"/>
           <w:szCs w:val="36"/>
         </w:rPr>
+        <w:lastRenderedPageBreak/>
         <w:t>$git branch –a</w:t>
       </w:r>
     </w:p>

</xml_diff>

<commit_message>
#27 added type to branch naming convention
</commit_message>
<xml_diff>
--- a/Branching Strategy Documentation/Branching strategy for Git.docx
+++ b/Branching Strategy Documentation/Branching strategy for Git.docx
@@ -707,9 +707,8 @@
           <w:sz w:val="36"/>
           <w:szCs w:val="36"/>
         </w:rPr>
-        <w:t>＜</w:t>
-      </w:r>
-      <w:proofErr w:type="spellStart"/>
+        <w:t>＜branch</w:t>
+      </w:r>
       <w:r>
         <w:rPr>
           <w:rFonts w:ascii="Courier" w:eastAsia="Courier" w:hAnsi="Courier" w:cs="Courier"/>
@@ -717,18 +716,8 @@
           <w:sz w:val="36"/>
           <w:szCs w:val="36"/>
         </w:rPr>
-        <w:t>branch</w:t>
-      </w:r>
-      <w:r>
-        <w:rPr>
-          <w:rFonts w:ascii="Courier" w:eastAsia="Courier" w:hAnsi="Courier" w:cs="Courier"/>
-          <w:color w:val="333333"/>
-          <w:sz w:val="36"/>
-          <w:szCs w:val="36"/>
-        </w:rPr>
         <w:t>_name</w:t>
       </w:r>
-      <w:proofErr w:type="spellEnd"/>
       <w:r>
         <w:rPr>
           <w:rFonts w:ascii="Courier" w:eastAsia="Courier" w:hAnsi="Courier" w:cs="Courier"/>
@@ -786,29 +775,7 @@
           <w:sz w:val="36"/>
           <w:szCs w:val="36"/>
         </w:rPr>
-        <w:t>$git branch &lt;</w:t>
-      </w:r>
-      <w:proofErr w:type="spellStart"/>
-      <w:r>
-        <w:rPr>
-          <w:rFonts w:ascii="Courier" w:eastAsia="Courier" w:hAnsi="Courier" w:cs="Courier"/>
-          <w:b/>
-          <w:bCs/>
-          <w:sz w:val="36"/>
-          <w:szCs w:val="36"/>
-        </w:rPr>
-        <w:t>branch_name</w:t>
-      </w:r>
-      <w:proofErr w:type="spellEnd"/>
-      <w:r>
-        <w:rPr>
-          <w:rFonts w:ascii="Courier" w:eastAsia="Courier" w:hAnsi="Courier" w:cs="Courier"/>
-          <w:b/>
-          <w:bCs/>
-          <w:sz w:val="36"/>
-          <w:szCs w:val="36"/>
-        </w:rPr>
-        <w:t>&gt;</w:t>
+        <w:t>$git branch &lt;branch_name&gt;</w:t>
       </w:r>
     </w:p>
     <w:p>
@@ -838,27 +805,7 @@
           <w:sz w:val="36"/>
           <w:szCs w:val="36"/>
         </w:rPr>
-        <w:t xml:space="preserve">List </w:t>
-      </w:r>
-      <w:proofErr w:type="gramStart"/>
-      <w:r>
-        <w:rPr>
-          <w:rFonts w:ascii="Courier" w:eastAsia="Courier" w:hAnsi="Courier" w:cs="Courier"/>
-          <w:color w:val="4D4D4D"/>
-          <w:sz w:val="36"/>
-          <w:szCs w:val="36"/>
-        </w:rPr>
-        <w:t>all of</w:t>
-      </w:r>
-      <w:proofErr w:type="gramEnd"/>
-      <w:r>
-        <w:rPr>
-          <w:rFonts w:ascii="Courier" w:eastAsia="Courier" w:hAnsi="Courier" w:cs="Courier"/>
-          <w:color w:val="4D4D4D"/>
-          <w:sz w:val="36"/>
-          <w:szCs w:val="36"/>
-        </w:rPr>
-        <w:t xml:space="preserve"> the branches in your local repository. This is synonymous with </w:t>
+        <w:t xml:space="preserve">List all of the branches in your local repository. This is synonymous with </w:t>
       </w:r>
       <w:r>
         <w:rPr>
@@ -982,31 +929,7 @@
           <w:sz w:val="36"/>
           <w:szCs w:val="36"/>
         </w:rPr>
-        <w:t>$git checkout –b &lt;</w:t>
-      </w:r>
-      <w:proofErr w:type="spellStart"/>
-      <w:r>
-        <w:rPr>
-          <w:rFonts w:ascii="Courier" w:eastAsia="Courier" w:hAnsi="Courier" w:cs="Courier"/>
-          <w:b/>
-          <w:bCs/>
-          <w:color w:val="4D4D4D"/>
-          <w:sz w:val="36"/>
-          <w:szCs w:val="36"/>
-        </w:rPr>
-        <w:t>branch_name</w:t>
-      </w:r>
-      <w:proofErr w:type="spellEnd"/>
-      <w:r>
-        <w:rPr>
-          <w:rFonts w:ascii="Courier" w:eastAsia="Courier" w:hAnsi="Courier" w:cs="Courier"/>
-          <w:b/>
-          <w:bCs/>
-          <w:color w:val="4D4D4D"/>
-          <w:sz w:val="36"/>
-          <w:szCs w:val="36"/>
-        </w:rPr>
-        <w:t>&gt;</w:t>
+        <w:t>$git checkout –b &lt;branch_name&gt;</w:t>
       </w:r>
     </w:p>
     <w:p>
@@ -1129,27 +1052,15 @@
           <w:szCs w:val="36"/>
         </w:rPr>
       </w:pPr>
-      <w:proofErr w:type="spellStart"/>
-      <w:r>
-        <w:rPr>
-          <w:rFonts w:ascii="Courier" w:eastAsia="Courier" w:hAnsi="Courier" w:cs="Courier"/>
-          <w:b/>
-          <w:bCs/>
-          <w:sz w:val="36"/>
-          <w:szCs w:val="36"/>
-        </w:rPr>
-        <w:t>branch_name</w:t>
-      </w:r>
-      <w:proofErr w:type="spellEnd"/>
-      <w:r>
-        <w:rPr>
-          <w:rFonts w:ascii="Courier" w:eastAsia="Courier" w:hAnsi="Courier" w:cs="Courier"/>
-          <w:b/>
-          <w:bCs/>
-          <w:sz w:val="36"/>
-          <w:szCs w:val="36"/>
-        </w:rPr>
-        <w:t xml:space="preserve"> should look like something like this:</w:t>
+      <w:r>
+        <w:rPr>
+          <w:rFonts w:ascii="Courier" w:eastAsia="Courier" w:hAnsi="Courier" w:cs="Courier"/>
+          <w:b/>
+          <w:bCs/>
+          <w:sz w:val="36"/>
+          <w:szCs w:val="36"/>
+        </w:rPr>
+        <w:t>branch_name should look like something like this:</w:t>
       </w:r>
     </w:p>
     <w:p>
@@ -1168,23 +1079,21 @@
         </w:rPr>
         <w:t>#</w:t>
       </w:r>
-      <w:proofErr w:type="gramStart"/>
       <w:r>
         <w:rPr>
           <w:rFonts w:ascii="Courier" w:eastAsia="Courier" w:hAnsi="Courier" w:cs="Courier"/>
           <w:sz w:val="32"/>
           <w:szCs w:val="32"/>
         </w:rPr>
-        <w:t>id</w:t>
-      </w:r>
-      <w:proofErr w:type="gramEnd"/>
+        <w:t>type/feature-</w:t>
+      </w:r>
       <w:r>
         <w:rPr>
           <w:rFonts w:ascii="Courier" w:eastAsia="Courier" w:hAnsi="Courier" w:cs="Courier"/>
           <w:sz w:val="32"/>
           <w:szCs w:val="32"/>
         </w:rPr>
-        <w:t>-feature-name</w:t>
+        <w:t>name</w:t>
       </w:r>
     </w:p>
     <w:p>
@@ -1203,23 +1112,29 @@
         </w:rPr>
         <w:t>#</w:t>
       </w:r>
-      <w:proofErr w:type="gramStart"/>
       <w:r>
         <w:rPr>
           <w:rFonts w:ascii="Courier" w:eastAsia="Courier" w:hAnsi="Courier" w:cs="Courier"/>
           <w:sz w:val="32"/>
           <w:szCs w:val="32"/>
         </w:rPr>
-        <w:t>id :</w:t>
-      </w:r>
-      <w:proofErr w:type="gramEnd"/>
+        <w:t>type</w:t>
+      </w:r>
       <w:r>
         <w:rPr>
           <w:rFonts w:ascii="Courier" w:eastAsia="Courier" w:hAnsi="Courier" w:cs="Courier"/>
           <w:sz w:val="32"/>
           <w:szCs w:val="32"/>
         </w:rPr>
-        <w:t xml:space="preserve"> you will get it from the issue on the broad</w:t>
+        <w:t xml:space="preserve"> : </w:t>
+      </w:r>
+      <w:r>
+        <w:rPr>
+          <w:rFonts w:ascii="Courier" w:eastAsia="Courier" w:hAnsi="Courier" w:cs="Courier"/>
+          <w:sz w:val="32"/>
+          <w:szCs w:val="32"/>
+        </w:rPr>
+        <w:t>type can be feature, bug or a test</w:t>
       </w:r>
     </w:p>
     <w:p>
@@ -1252,11 +1167,9 @@
           <w:szCs w:val="36"/>
           <w:highlight w:val="yellow"/>
         </w:rPr>
-        <w:t>feature-consumer-dummy</w:t>
-      </w:r>
-    </w:p>
-    <w:p>
-      <w:pPr>
+        <w:t>feature</w:t>
+      </w:r>
+      <w:r>
         <w:rPr>
           <w:rFonts w:ascii="Courier" w:eastAsia="Courier" w:hAnsi="Courier" w:cs="Courier"/>
           <w:b/>
@@ -1265,10 +1178,9 @@
           <w:szCs w:val="36"/>
           <w:highlight w:val="yellow"/>
         </w:rPr>
-      </w:pPr>
-    </w:p>
-    <w:p>
-      <w:pPr>
+        <w:t>/</w:t>
+      </w:r>
+      <w:r>
         <w:rPr>
           <w:rFonts w:ascii="Courier" w:eastAsia="Courier" w:hAnsi="Courier" w:cs="Courier"/>
           <w:b/>
@@ -1277,49 +1189,75 @@
           <w:szCs w:val="36"/>
           <w:highlight w:val="yellow"/>
         </w:rPr>
-      </w:pPr>
-    </w:p>
-    <w:p>
-      <w:pPr>
-        <w:rPr>
-          <w:rFonts w:ascii="Courier" w:eastAsia="Courier" w:hAnsi="Courier" w:cs="Courier"/>
-          <w:b/>
-          <w:bCs/>
-          <w:sz w:val="36"/>
-          <w:szCs w:val="36"/>
-        </w:rPr>
-      </w:pPr>
-      <w:r>
-        <w:rPr>
-          <w:rFonts w:ascii="Courier" w:eastAsia="Courier" w:hAnsi="Courier" w:cs="Courier"/>
-          <w:b/>
-          <w:bCs/>
-          <w:sz w:val="36"/>
-          <w:szCs w:val="36"/>
-        </w:rPr>
-        <w:t>$git branch –d &lt;</w:t>
-      </w:r>
-      <w:proofErr w:type="spellStart"/>
-      <w:r>
-        <w:rPr>
-          <w:rFonts w:ascii="Courier" w:eastAsia="Courier" w:hAnsi="Courier" w:cs="Courier"/>
-          <w:b/>
-          <w:bCs/>
-          <w:sz w:val="36"/>
-          <w:szCs w:val="36"/>
-        </w:rPr>
-        <w:t>branch_name</w:t>
-      </w:r>
-      <w:proofErr w:type="spellEnd"/>
-      <w:r>
-        <w:rPr>
-          <w:rFonts w:ascii="Courier" w:eastAsia="Courier" w:hAnsi="Courier" w:cs="Courier"/>
-          <w:b/>
-          <w:bCs/>
-          <w:sz w:val="36"/>
-          <w:szCs w:val="36"/>
-        </w:rPr>
-        <w:t>&gt;</w:t>
+        <w:t>consumer-dummy</w:t>
+      </w:r>
+    </w:p>
+    <w:p>
+      <w:pPr>
+        <w:rPr>
+          <w:rFonts w:ascii="Courier" w:eastAsia="Courier" w:hAnsi="Courier" w:cs="Courier"/>
+          <w:b/>
+          <w:bCs/>
+          <w:sz w:val="36"/>
+          <w:szCs w:val="36"/>
+          <w:highlight w:val="yellow"/>
+        </w:rPr>
+      </w:pPr>
+      <w:r>
+        <w:rPr>
+          <w:rFonts w:ascii="Courier" w:eastAsia="Courier" w:hAnsi="Courier" w:cs="Courier"/>
+          <w:b/>
+          <w:bCs/>
+          <w:sz w:val="36"/>
+          <w:szCs w:val="36"/>
+          <w:highlight w:val="yellow"/>
+        </w:rPr>
+        <w:t>bug/consumer-dummy-bkjwuhwof</w:t>
+      </w:r>
+    </w:p>
+    <w:p>
+      <w:pPr>
+        <w:rPr>
+          <w:rFonts w:ascii="Courier" w:eastAsia="Courier" w:hAnsi="Courier" w:cs="Courier"/>
+          <w:b/>
+          <w:bCs/>
+          <w:sz w:val="36"/>
+          <w:szCs w:val="36"/>
+          <w:highlight w:val="yellow"/>
+        </w:rPr>
+      </w:pPr>
+    </w:p>
+    <w:p>
+      <w:pPr>
+        <w:rPr>
+          <w:rFonts w:ascii="Courier" w:eastAsia="Courier" w:hAnsi="Courier" w:cs="Courier"/>
+          <w:b/>
+          <w:bCs/>
+          <w:sz w:val="36"/>
+          <w:szCs w:val="36"/>
+          <w:highlight w:val="yellow"/>
+        </w:rPr>
+      </w:pPr>
+    </w:p>
+    <w:p>
+      <w:pPr>
+        <w:rPr>
+          <w:rFonts w:ascii="Courier" w:eastAsia="Courier" w:hAnsi="Courier" w:cs="Courier"/>
+          <w:b/>
+          <w:bCs/>
+          <w:sz w:val="36"/>
+          <w:szCs w:val="36"/>
+        </w:rPr>
+      </w:pPr>
+      <w:r>
+        <w:rPr>
+          <w:rFonts w:ascii="Courier" w:eastAsia="Courier" w:hAnsi="Courier" w:cs="Courier"/>
+          <w:b/>
+          <w:bCs/>
+          <w:sz w:val="36"/>
+          <w:szCs w:val="36"/>
+        </w:rPr>
+        <w:t>$git branch –d &lt;branch_name&gt;</w:t>
       </w:r>
     </w:p>
     <w:p>
@@ -1537,29 +1475,7 @@
           <w:sz w:val="36"/>
           <w:szCs w:val="36"/>
         </w:rPr>
-        <w:t>$git checkout &lt;</w:t>
-      </w:r>
-      <w:proofErr w:type="spellStart"/>
-      <w:r>
-        <w:rPr>
-          <w:rFonts w:ascii="Courier" w:eastAsia="Courier" w:hAnsi="Courier" w:cs="Courier"/>
-          <w:b/>
-          <w:bCs/>
-          <w:sz w:val="36"/>
-          <w:szCs w:val="36"/>
-        </w:rPr>
-        <w:t>branch_name</w:t>
-      </w:r>
-      <w:proofErr w:type="spellEnd"/>
-      <w:r>
-        <w:rPr>
-          <w:rFonts w:ascii="Courier" w:eastAsia="Courier" w:hAnsi="Courier" w:cs="Courier"/>
-          <w:b/>
-          <w:bCs/>
-          <w:sz w:val="36"/>
-          <w:szCs w:val="36"/>
-        </w:rPr>
-        <w:t>&gt;</w:t>
+        <w:t>$git checkout &lt;branch_name&gt;</w:t>
       </w:r>
     </w:p>
     <w:p>
@@ -1612,21 +1528,8 @@
           <w:sz w:val="36"/>
           <w:szCs w:val="36"/>
         </w:rPr>
-        <w:t xml:space="preserve">$git </w:t>
-      </w:r>
-      <w:proofErr w:type="gramStart"/>
-      <w:r>
-        <w:rPr>
-          <w:rFonts w:ascii="Courier" w:eastAsia="Courier" w:hAnsi="Courier" w:cs="Courier"/>
-          <w:b/>
-          <w:bCs/>
-          <w:color w:val="4D4D4D"/>
-          <w:sz w:val="36"/>
-          <w:szCs w:val="36"/>
-        </w:rPr>
-        <w:t>add .</w:t>
-      </w:r>
-      <w:proofErr w:type="gramEnd"/>
+        <w:t>$git add .</w:t>
+      </w:r>
     </w:p>
     <w:p>
       <w:pPr>
@@ -1861,29 +1764,7 @@
           <w:sz w:val="36"/>
           <w:szCs w:val="36"/>
         </w:rPr>
-        <w:t>$ git push --set-upstream origin &lt;</w:t>
-      </w:r>
-      <w:proofErr w:type="spellStart"/>
-      <w:r>
-        <w:rPr>
-          <w:rFonts w:ascii="Courier" w:eastAsia="Courier" w:hAnsi="Courier" w:cs="Courier"/>
-          <w:b/>
-          <w:bCs/>
-          <w:sz w:val="36"/>
-          <w:szCs w:val="36"/>
-        </w:rPr>
-        <w:t>branch_name</w:t>
-      </w:r>
-      <w:proofErr w:type="spellEnd"/>
-      <w:r>
-        <w:rPr>
-          <w:rFonts w:ascii="Courier" w:eastAsia="Courier" w:hAnsi="Courier" w:cs="Courier"/>
-          <w:b/>
-          <w:bCs/>
-          <w:sz w:val="36"/>
-          <w:szCs w:val="36"/>
-        </w:rPr>
-        <w:t>&gt;</w:t>
+        <w:t>$ git push --set-upstream origin &lt;branch_name&gt;</w:t>
       </w:r>
     </w:p>
     <w:p>
@@ -2246,31 +2127,7 @@
           <w:szCs w:val="36"/>
           <w:highlight w:val="yellow"/>
         </w:rPr>
-        <w:t xml:space="preserve">will push the code from dev to main after testing on every Tuesday </w:t>
-      </w:r>
-      <w:proofErr w:type="spellStart"/>
-      <w:r>
-        <w:rPr>
-          <w:rFonts w:ascii="Courier" w:eastAsia="Courier" w:hAnsi="Courier" w:cs="Courier"/>
-          <w:b/>
-          <w:bCs/>
-          <w:sz w:val="36"/>
-          <w:szCs w:val="36"/>
-          <w:highlight w:val="yellow"/>
-        </w:rPr>
-        <w:t>i.e</w:t>
-      </w:r>
-      <w:proofErr w:type="spellEnd"/>
-      <w:r>
-        <w:rPr>
-          <w:rFonts w:ascii="Courier" w:eastAsia="Courier" w:hAnsi="Courier" w:cs="Courier"/>
-          <w:b/>
-          <w:bCs/>
-          <w:sz w:val="36"/>
-          <w:szCs w:val="36"/>
-          <w:highlight w:val="yellow"/>
-        </w:rPr>
-        <w:t xml:space="preserve"> while creating release</w:t>
+        <w:t>will push the code from dev to main after testing on every Tuesday i.e while creating release</w:t>
       </w:r>
       <w:r>
         <w:rPr>
@@ -2358,25 +2215,7 @@
           <w:sz w:val="27"/>
           <w:szCs w:val="27"/>
         </w:rPr>
-        <w:t xml:space="preserve">If there are changes to the same file on different </w:t>
-      </w:r>
-      <w:proofErr w:type="gramStart"/>
-      <w:r>
-        <w:rPr>
-          <w:rFonts w:ascii="Courier" w:eastAsia="Courier" w:hAnsi="Courier" w:cs="Courier"/>
-          <w:sz w:val="27"/>
-          <w:szCs w:val="27"/>
-        </w:rPr>
-        <w:t>branches(</w:t>
-      </w:r>
-      <w:proofErr w:type="gramEnd"/>
-      <w:r>
-        <w:rPr>
-          <w:rFonts w:ascii="Courier" w:eastAsia="Courier" w:hAnsi="Courier" w:cs="Courier"/>
-          <w:sz w:val="27"/>
-          <w:szCs w:val="27"/>
-        </w:rPr>
-        <w:t xml:space="preserve">should not happen in our case as we work on different branches), then when you try to commit the </w:t>
+        <w:t xml:space="preserve">If there are changes to the same file on different branches(should not happen in our case as we work on different branches), then when you try to commit the </w:t>
       </w:r>
       <w:r>
         <w:rPr>
@@ -2410,25 +2249,7 @@
           <w:sz w:val="36"/>
           <w:szCs w:val="36"/>
         </w:rPr>
-        <w:t xml:space="preserve">$git </w:t>
-      </w:r>
-      <w:proofErr w:type="gramStart"/>
-      <w:r>
-        <w:rPr>
-          <w:rFonts w:ascii="Courier" w:eastAsia="Courier" w:hAnsi="Courier" w:cs="Courier"/>
-          <w:sz w:val="36"/>
-          <w:szCs w:val="36"/>
-        </w:rPr>
-        <w:t>status :</w:t>
-      </w:r>
-      <w:proofErr w:type="gramEnd"/>
-      <w:r>
-        <w:rPr>
-          <w:rFonts w:ascii="Courier" w:eastAsia="Courier" w:hAnsi="Courier" w:cs="Courier"/>
-          <w:sz w:val="36"/>
-          <w:szCs w:val="36"/>
-        </w:rPr>
-        <w:t xml:space="preserve"> read the messages</w:t>
+        <w:t>$git status : read the messages</w:t>
       </w:r>
     </w:p>
     <w:p>
@@ -2496,18 +2317,8 @@
           <w:sz w:val="36"/>
           <w:szCs w:val="36"/>
         </w:rPr>
-        <w:t xml:space="preserve">$git add </w:t>
-      </w:r>
-      <w:proofErr w:type="spellStart"/>
-      <w:r>
-        <w:rPr>
-          <w:rFonts w:ascii="Courier" w:eastAsia="Courier" w:hAnsi="Courier" w:cs="Courier"/>
-          <w:sz w:val="36"/>
-          <w:szCs w:val="36"/>
-        </w:rPr>
-        <w:t>file_name</w:t>
-      </w:r>
-      <w:proofErr w:type="spellEnd"/>
+        <w:t>$git add file_name</w:t>
+      </w:r>
     </w:p>
     <w:p>
       <w:pPr>
@@ -2692,20 +2503,8 @@
           <w:sz w:val="36"/>
           <w:szCs w:val="36"/>
         </w:rPr>
-        <w:t xml:space="preserve">$git </w:t>
-      </w:r>
-      <w:proofErr w:type="gramStart"/>
-      <w:r>
-        <w:rPr>
-          <w:rFonts w:ascii="Courier" w:eastAsia="Courier" w:hAnsi="Courier" w:cs="Courier"/>
-          <w:b/>
-          <w:bCs/>
-          <w:sz w:val="36"/>
-          <w:szCs w:val="36"/>
-        </w:rPr>
-        <w:t>pull</w:t>
-      </w:r>
-      <w:proofErr w:type="gramEnd"/>
+        <w:t>$git pull</w:t>
+      </w:r>
     </w:p>
     <w:p>
       <w:pPr>
@@ -2845,72 +2644,42 @@
           <w:sz w:val="36"/>
           <w:szCs w:val="36"/>
         </w:rPr>
-        <w:t xml:space="preserve">$git </w:t>
-      </w:r>
-      <w:proofErr w:type="gramStart"/>
-      <w:r>
-        <w:rPr>
-          <w:rFonts w:ascii="Courier" w:eastAsia="Courier" w:hAnsi="Courier" w:cs="Courier"/>
-          <w:b/>
-          <w:bCs/>
-          <w:sz w:val="36"/>
-          <w:szCs w:val="36"/>
-        </w:rPr>
-        <w:t>remote –v</w:t>
-      </w:r>
-      <w:proofErr w:type="gramEnd"/>
-    </w:p>
-    <w:p>
-      <w:pPr>
-        <w:rPr>
-          <w:rFonts w:ascii="Courier" w:eastAsia="Courier" w:hAnsi="Courier" w:cs="Courier"/>
-          <w:sz w:val="36"/>
-          <w:szCs w:val="36"/>
-        </w:rPr>
-      </w:pPr>
-    </w:p>
-    <w:p>
-      <w:pPr>
-        <w:rPr>
-          <w:rFonts w:ascii="Courier" w:eastAsia="Courier" w:hAnsi="Courier" w:cs="Courier"/>
-          <w:sz w:val="36"/>
-          <w:szCs w:val="36"/>
-        </w:rPr>
-      </w:pPr>
-    </w:p>
-    <w:p>
-      <w:pPr>
-        <w:rPr>
-          <w:rFonts w:ascii="Courier" w:eastAsia="Courier" w:hAnsi="Courier" w:cs="Courier"/>
-          <w:sz w:val="36"/>
-          <w:szCs w:val="36"/>
-        </w:rPr>
-      </w:pPr>
-      <w:r>
-        <w:rPr>
-          <w:rFonts w:ascii="Courier" w:eastAsia="Courier" w:hAnsi="Courier" w:cs="Courier"/>
-          <w:sz w:val="36"/>
-          <w:szCs w:val="36"/>
-        </w:rPr>
-        <w:t xml:space="preserve">To see all the </w:t>
-      </w:r>
-      <w:proofErr w:type="gramStart"/>
-      <w:r>
-        <w:rPr>
-          <w:rFonts w:ascii="Courier" w:eastAsia="Courier" w:hAnsi="Courier" w:cs="Courier"/>
-          <w:sz w:val="36"/>
-          <w:szCs w:val="36"/>
-        </w:rPr>
-        <w:t>branches(</w:t>
-      </w:r>
-      <w:proofErr w:type="gramEnd"/>
-      <w:r>
-        <w:rPr>
-          <w:rFonts w:ascii="Courier" w:eastAsia="Courier" w:hAnsi="Courier" w:cs="Courier"/>
-          <w:sz w:val="36"/>
-          <w:szCs w:val="36"/>
-        </w:rPr>
-        <w:t>local + remote)</w:t>
+        <w:t>$git remote –v</w:t>
+      </w:r>
+    </w:p>
+    <w:p>
+      <w:pPr>
+        <w:rPr>
+          <w:rFonts w:ascii="Courier" w:eastAsia="Courier" w:hAnsi="Courier" w:cs="Courier"/>
+          <w:sz w:val="36"/>
+          <w:szCs w:val="36"/>
+        </w:rPr>
+      </w:pPr>
+    </w:p>
+    <w:p>
+      <w:pPr>
+        <w:rPr>
+          <w:rFonts w:ascii="Courier" w:eastAsia="Courier" w:hAnsi="Courier" w:cs="Courier"/>
+          <w:sz w:val="36"/>
+          <w:szCs w:val="36"/>
+        </w:rPr>
+      </w:pPr>
+    </w:p>
+    <w:p>
+      <w:pPr>
+        <w:rPr>
+          <w:rFonts w:ascii="Courier" w:eastAsia="Courier" w:hAnsi="Courier" w:cs="Courier"/>
+          <w:sz w:val="36"/>
+          <w:szCs w:val="36"/>
+        </w:rPr>
+      </w:pPr>
+      <w:r>
+        <w:rPr>
+          <w:rFonts w:ascii="Courier" w:eastAsia="Courier" w:hAnsi="Courier" w:cs="Courier"/>
+          <w:sz w:val="36"/>
+          <w:szCs w:val="36"/>
+        </w:rPr>
+        <w:t>To see all the branches(local + remote)</w:t>
       </w:r>
     </w:p>
     <w:p>
@@ -3026,20 +2795,8 @@
           <w:sz w:val="36"/>
           <w:szCs w:val="36"/>
         </w:rPr>
-        <w:t>$git log --graph --</w:t>
-      </w:r>
-      <w:proofErr w:type="spellStart"/>
-      <w:r>
-        <w:rPr>
-          <w:rFonts w:ascii="Courier" w:eastAsia="Courier" w:hAnsi="Courier" w:cs="Courier"/>
-          <w:b/>
-          <w:bCs/>
-          <w:sz w:val="36"/>
-          <w:szCs w:val="36"/>
-        </w:rPr>
-        <w:t>oneline</w:t>
-      </w:r>
-      <w:proofErr w:type="spellEnd"/>
+        <w:t>$git log --graph --oneline</w:t>
+      </w:r>
     </w:p>
     <w:p>
       <w:pPr>

</xml_diff>

<commit_message>
#27 Added additional info on how to deal with unwanted untracked files
</commit_message>
<xml_diff>
--- a/Branching Strategy Documentation/Branching strategy for Git.docx
+++ b/Branching Strategy Documentation/Branching strategy for Git.docx
@@ -707,8 +707,9 @@
           <w:sz w:val="36"/>
           <w:szCs w:val="36"/>
         </w:rPr>
-        <w:t>＜branch</w:t>
-      </w:r>
+        <w:t>＜</w:t>
+      </w:r>
+      <w:proofErr w:type="spellStart"/>
       <w:r>
         <w:rPr>
           <w:rFonts w:ascii="Courier" w:eastAsia="Courier" w:hAnsi="Courier" w:cs="Courier"/>
@@ -716,8 +717,18 @@
           <w:sz w:val="36"/>
           <w:szCs w:val="36"/>
         </w:rPr>
+        <w:t>branch</w:t>
+      </w:r>
+      <w:r>
+        <w:rPr>
+          <w:rFonts w:ascii="Courier" w:eastAsia="Courier" w:hAnsi="Courier" w:cs="Courier"/>
+          <w:color w:val="333333"/>
+          <w:sz w:val="36"/>
+          <w:szCs w:val="36"/>
+        </w:rPr>
         <w:t>_name</w:t>
       </w:r>
+      <w:proofErr w:type="spellEnd"/>
       <w:r>
         <w:rPr>
           <w:rFonts w:ascii="Courier" w:eastAsia="Courier" w:hAnsi="Courier" w:cs="Courier"/>
@@ -775,7 +786,29 @@
           <w:sz w:val="36"/>
           <w:szCs w:val="36"/>
         </w:rPr>
-        <w:t>$git branch &lt;branch_name&gt;</w:t>
+        <w:t>$git branch &lt;</w:t>
+      </w:r>
+      <w:proofErr w:type="spellStart"/>
+      <w:r>
+        <w:rPr>
+          <w:rFonts w:ascii="Courier" w:eastAsia="Courier" w:hAnsi="Courier" w:cs="Courier"/>
+          <w:b/>
+          <w:bCs/>
+          <w:sz w:val="36"/>
+          <w:szCs w:val="36"/>
+        </w:rPr>
+        <w:t>branch_name</w:t>
+      </w:r>
+      <w:proofErr w:type="spellEnd"/>
+      <w:r>
+        <w:rPr>
+          <w:rFonts w:ascii="Courier" w:eastAsia="Courier" w:hAnsi="Courier" w:cs="Courier"/>
+          <w:b/>
+          <w:bCs/>
+          <w:sz w:val="36"/>
+          <w:szCs w:val="36"/>
+        </w:rPr>
+        <w:t>&gt;</w:t>
       </w:r>
     </w:p>
     <w:p>
@@ -805,7 +838,27 @@
           <w:sz w:val="36"/>
           <w:szCs w:val="36"/>
         </w:rPr>
-        <w:t xml:space="preserve">List all of the branches in your local repository. This is synonymous with </w:t>
+        <w:t xml:space="preserve">List </w:t>
+      </w:r>
+      <w:proofErr w:type="gramStart"/>
+      <w:r>
+        <w:rPr>
+          <w:rFonts w:ascii="Courier" w:eastAsia="Courier" w:hAnsi="Courier" w:cs="Courier"/>
+          <w:color w:val="4D4D4D"/>
+          <w:sz w:val="36"/>
+          <w:szCs w:val="36"/>
+        </w:rPr>
+        <w:t>all of</w:t>
+      </w:r>
+      <w:proofErr w:type="gramEnd"/>
+      <w:r>
+        <w:rPr>
+          <w:rFonts w:ascii="Courier" w:eastAsia="Courier" w:hAnsi="Courier" w:cs="Courier"/>
+          <w:color w:val="4D4D4D"/>
+          <w:sz w:val="36"/>
+          <w:szCs w:val="36"/>
+        </w:rPr>
+        <w:t xml:space="preserve"> the branches in your local repository. This is synonymous with </w:t>
       </w:r>
       <w:r>
         <w:rPr>
@@ -929,7 +982,31 @@
           <w:sz w:val="36"/>
           <w:szCs w:val="36"/>
         </w:rPr>
-        <w:t>$git checkout –b &lt;branch_name&gt;</w:t>
+        <w:t>$git checkout –b &lt;</w:t>
+      </w:r>
+      <w:proofErr w:type="spellStart"/>
+      <w:r>
+        <w:rPr>
+          <w:rFonts w:ascii="Courier" w:eastAsia="Courier" w:hAnsi="Courier" w:cs="Courier"/>
+          <w:b/>
+          <w:bCs/>
+          <w:color w:val="4D4D4D"/>
+          <w:sz w:val="36"/>
+          <w:szCs w:val="36"/>
+        </w:rPr>
+        <w:t>branch_name</w:t>
+      </w:r>
+      <w:proofErr w:type="spellEnd"/>
+      <w:r>
+        <w:rPr>
+          <w:rFonts w:ascii="Courier" w:eastAsia="Courier" w:hAnsi="Courier" w:cs="Courier"/>
+          <w:b/>
+          <w:bCs/>
+          <w:color w:val="4D4D4D"/>
+          <w:sz w:val="36"/>
+          <w:szCs w:val="36"/>
+        </w:rPr>
+        <w:t>&gt;</w:t>
       </w:r>
     </w:p>
     <w:p>
@@ -1052,15 +1129,27 @@
           <w:szCs w:val="36"/>
         </w:rPr>
       </w:pPr>
-      <w:r>
-        <w:rPr>
-          <w:rFonts w:ascii="Courier" w:eastAsia="Courier" w:hAnsi="Courier" w:cs="Courier"/>
-          <w:b/>
-          <w:bCs/>
-          <w:sz w:val="36"/>
-          <w:szCs w:val="36"/>
-        </w:rPr>
-        <w:t>branch_name should look like something like this:</w:t>
+      <w:proofErr w:type="spellStart"/>
+      <w:r>
+        <w:rPr>
+          <w:rFonts w:ascii="Courier" w:eastAsia="Courier" w:hAnsi="Courier" w:cs="Courier"/>
+          <w:b/>
+          <w:bCs/>
+          <w:sz w:val="36"/>
+          <w:szCs w:val="36"/>
+        </w:rPr>
+        <w:t>branch_name</w:t>
+      </w:r>
+      <w:proofErr w:type="spellEnd"/>
+      <w:r>
+        <w:rPr>
+          <w:rFonts w:ascii="Courier" w:eastAsia="Courier" w:hAnsi="Courier" w:cs="Courier"/>
+          <w:b/>
+          <w:bCs/>
+          <w:sz w:val="36"/>
+          <w:szCs w:val="36"/>
+        </w:rPr>
+        <w:t xml:space="preserve"> should look like something like this:</w:t>
       </w:r>
     </w:p>
     <w:p>
@@ -1112,6 +1201,7 @@
         </w:rPr>
         <w:t>#</w:t>
       </w:r>
+      <w:proofErr w:type="gramStart"/>
       <w:r>
         <w:rPr>
           <w:rFonts w:ascii="Courier" w:eastAsia="Courier" w:hAnsi="Courier" w:cs="Courier"/>
@@ -1126,14 +1216,23 @@
           <w:sz w:val="32"/>
           <w:szCs w:val="32"/>
         </w:rPr>
-        <w:t xml:space="preserve"> : </w:t>
-      </w:r>
+        <w:t xml:space="preserve"> :</w:t>
+      </w:r>
+      <w:proofErr w:type="gramEnd"/>
       <w:r>
         <w:rPr>
           <w:rFonts w:ascii="Courier" w:eastAsia="Courier" w:hAnsi="Courier" w:cs="Courier"/>
           <w:sz w:val="32"/>
           <w:szCs w:val="32"/>
         </w:rPr>
+        <w:t xml:space="preserve"> </w:t>
+      </w:r>
+      <w:r>
+        <w:rPr>
+          <w:rFonts w:ascii="Courier" w:eastAsia="Courier" w:hAnsi="Courier" w:cs="Courier"/>
+          <w:sz w:val="32"/>
+          <w:szCs w:val="32"/>
+        </w:rPr>
         <w:t>type can be feature, bug or a test</w:t>
       </w:r>
     </w:p>
@@ -1212,11 +1311,10 @@
           <w:szCs w:val="36"/>
           <w:highlight w:val="yellow"/>
         </w:rPr>
-        <w:t>bug/consumer-dummy-bkjwuhwof</w:t>
-      </w:r>
-    </w:p>
-    <w:p>
-      <w:pPr>
+        <w:t>bug/consumer-dummy-</w:t>
+      </w:r>
+      <w:proofErr w:type="spellStart"/>
+      <w:r>
         <w:rPr>
           <w:rFonts w:ascii="Courier" w:eastAsia="Courier" w:hAnsi="Courier" w:cs="Courier"/>
           <w:b/>
@@ -1225,7 +1323,9 @@
           <w:szCs w:val="36"/>
           <w:highlight w:val="yellow"/>
         </w:rPr>
-      </w:pPr>
+        <w:t>bkjwuhwof</w:t>
+      </w:r>
+      <w:proofErr w:type="spellEnd"/>
     </w:p>
     <w:p>
       <w:pPr>
@@ -1247,17 +1347,51 @@
           <w:bCs/>
           <w:sz w:val="36"/>
           <w:szCs w:val="36"/>
-        </w:rPr>
-      </w:pPr>
-      <w:r>
-        <w:rPr>
-          <w:rFonts w:ascii="Courier" w:eastAsia="Courier" w:hAnsi="Courier" w:cs="Courier"/>
-          <w:b/>
-          <w:bCs/>
-          <w:sz w:val="36"/>
-          <w:szCs w:val="36"/>
-        </w:rPr>
-        <w:t>$git branch –d &lt;branch_name&gt;</w:t>
+          <w:highlight w:val="yellow"/>
+        </w:rPr>
+      </w:pPr>
+    </w:p>
+    <w:p>
+      <w:pPr>
+        <w:rPr>
+          <w:rFonts w:ascii="Courier" w:eastAsia="Courier" w:hAnsi="Courier" w:cs="Courier"/>
+          <w:b/>
+          <w:bCs/>
+          <w:sz w:val="36"/>
+          <w:szCs w:val="36"/>
+        </w:rPr>
+      </w:pPr>
+      <w:r>
+        <w:rPr>
+          <w:rFonts w:ascii="Courier" w:eastAsia="Courier" w:hAnsi="Courier" w:cs="Courier"/>
+          <w:b/>
+          <w:bCs/>
+          <w:sz w:val="36"/>
+          <w:szCs w:val="36"/>
+        </w:rPr>
+        <w:t>$git branch –d &lt;</w:t>
+      </w:r>
+      <w:proofErr w:type="spellStart"/>
+      <w:r>
+        <w:rPr>
+          <w:rFonts w:ascii="Courier" w:eastAsia="Courier" w:hAnsi="Courier" w:cs="Courier"/>
+          <w:b/>
+          <w:bCs/>
+          <w:sz w:val="36"/>
+          <w:szCs w:val="36"/>
+        </w:rPr>
+        <w:t>branch_name</w:t>
+      </w:r>
+      <w:proofErr w:type="spellEnd"/>
+      <w:r>
+        <w:rPr>
+          <w:rFonts w:ascii="Courier" w:eastAsia="Courier" w:hAnsi="Courier" w:cs="Courier"/>
+          <w:b/>
+          <w:bCs/>
+          <w:sz w:val="36"/>
+          <w:szCs w:val="36"/>
+        </w:rPr>
+        <w:t>&gt;</w:t>
       </w:r>
     </w:p>
     <w:p>
@@ -1475,7 +1609,29 @@
           <w:sz w:val="36"/>
           <w:szCs w:val="36"/>
         </w:rPr>
-        <w:t>$git checkout &lt;branch_name&gt;</w:t>
+        <w:t>$git checkout &lt;</w:t>
+      </w:r>
+      <w:proofErr w:type="spellStart"/>
+      <w:r>
+        <w:rPr>
+          <w:rFonts w:ascii="Courier" w:eastAsia="Courier" w:hAnsi="Courier" w:cs="Courier"/>
+          <w:b/>
+          <w:bCs/>
+          <w:sz w:val="36"/>
+          <w:szCs w:val="36"/>
+        </w:rPr>
+        <w:t>branch_name</w:t>
+      </w:r>
+      <w:proofErr w:type="spellEnd"/>
+      <w:r>
+        <w:rPr>
+          <w:rFonts w:ascii="Courier" w:eastAsia="Courier" w:hAnsi="Courier" w:cs="Courier"/>
+          <w:b/>
+          <w:bCs/>
+          <w:sz w:val="36"/>
+          <w:szCs w:val="36"/>
+        </w:rPr>
+        <w:t>&gt;</w:t>
       </w:r>
     </w:p>
     <w:p>
@@ -1528,8 +1684,21 @@
           <w:sz w:val="36"/>
           <w:szCs w:val="36"/>
         </w:rPr>
-        <w:t>$git add .</w:t>
-      </w:r>
+        <w:t xml:space="preserve">$git </w:t>
+      </w:r>
+      <w:proofErr w:type="gramStart"/>
+      <w:r>
+        <w:rPr>
+          <w:rFonts w:ascii="Courier" w:eastAsia="Courier" w:hAnsi="Courier" w:cs="Courier"/>
+          <w:b/>
+          <w:bCs/>
+          <w:color w:val="4D4D4D"/>
+          <w:sz w:val="36"/>
+          <w:szCs w:val="36"/>
+        </w:rPr>
+        <w:t>add .</w:t>
+      </w:r>
+      <w:proofErr w:type="gramEnd"/>
     </w:p>
     <w:p>
       <w:pPr>
@@ -1764,7 +1933,29 @@
           <w:sz w:val="36"/>
           <w:szCs w:val="36"/>
         </w:rPr>
-        <w:t>$ git push --set-upstream origin &lt;branch_name&gt;</w:t>
+        <w:t>$ git push --set-upstream origin &lt;</w:t>
+      </w:r>
+      <w:proofErr w:type="spellStart"/>
+      <w:r>
+        <w:rPr>
+          <w:rFonts w:ascii="Courier" w:eastAsia="Courier" w:hAnsi="Courier" w:cs="Courier"/>
+          <w:b/>
+          <w:bCs/>
+          <w:sz w:val="36"/>
+          <w:szCs w:val="36"/>
+        </w:rPr>
+        <w:t>branch_name</w:t>
+      </w:r>
+      <w:proofErr w:type="spellEnd"/>
+      <w:r>
+        <w:rPr>
+          <w:rFonts w:ascii="Courier" w:eastAsia="Courier" w:hAnsi="Courier" w:cs="Courier"/>
+          <w:b/>
+          <w:bCs/>
+          <w:sz w:val="36"/>
+          <w:szCs w:val="36"/>
+        </w:rPr>
+        <w:t>&gt;</w:t>
       </w:r>
     </w:p>
     <w:p>
@@ -2127,7 +2318,31 @@
           <w:szCs w:val="36"/>
           <w:highlight w:val="yellow"/>
         </w:rPr>
-        <w:t>will push the code from dev to main after testing on every Tuesday i.e while creating release</w:t>
+        <w:t xml:space="preserve">will push the code from dev to main after testing on every Tuesday </w:t>
+      </w:r>
+      <w:proofErr w:type="spellStart"/>
+      <w:r>
+        <w:rPr>
+          <w:rFonts w:ascii="Courier" w:eastAsia="Courier" w:hAnsi="Courier" w:cs="Courier"/>
+          <w:b/>
+          <w:bCs/>
+          <w:sz w:val="36"/>
+          <w:szCs w:val="36"/>
+          <w:highlight w:val="yellow"/>
+        </w:rPr>
+        <w:t>i.e</w:t>
+      </w:r>
+      <w:proofErr w:type="spellEnd"/>
+      <w:r>
+        <w:rPr>
+          <w:rFonts w:ascii="Courier" w:eastAsia="Courier" w:hAnsi="Courier" w:cs="Courier"/>
+          <w:b/>
+          <w:bCs/>
+          <w:sz w:val="36"/>
+          <w:szCs w:val="36"/>
+          <w:highlight w:val="yellow"/>
+        </w:rPr>
+        <w:t xml:space="preserve"> while creating release</w:t>
       </w:r>
       <w:r>
         <w:rPr>
@@ -2215,7 +2430,25 @@
           <w:sz w:val="27"/>
           <w:szCs w:val="27"/>
         </w:rPr>
-        <w:t xml:space="preserve">If there are changes to the same file on different branches(should not happen in our case as we work on different branches), then when you try to commit the </w:t>
+        <w:t xml:space="preserve">If there are changes to the same file on different </w:t>
+      </w:r>
+      <w:proofErr w:type="gramStart"/>
+      <w:r>
+        <w:rPr>
+          <w:rFonts w:ascii="Courier" w:eastAsia="Courier" w:hAnsi="Courier" w:cs="Courier"/>
+          <w:sz w:val="27"/>
+          <w:szCs w:val="27"/>
+        </w:rPr>
+        <w:t>branches(</w:t>
+      </w:r>
+      <w:proofErr w:type="gramEnd"/>
+      <w:r>
+        <w:rPr>
+          <w:rFonts w:ascii="Courier" w:eastAsia="Courier" w:hAnsi="Courier" w:cs="Courier"/>
+          <w:sz w:val="27"/>
+          <w:szCs w:val="27"/>
+        </w:rPr>
+        <w:t xml:space="preserve">should not happen in our case as we work on different branches), then when you try to commit the </w:t>
       </w:r>
       <w:r>
         <w:rPr>
@@ -2249,7 +2482,25 @@
           <w:sz w:val="36"/>
           <w:szCs w:val="36"/>
         </w:rPr>
-        <w:t>$git status : read the messages</w:t>
+        <w:t xml:space="preserve">$git </w:t>
+      </w:r>
+      <w:proofErr w:type="gramStart"/>
+      <w:r>
+        <w:rPr>
+          <w:rFonts w:ascii="Courier" w:eastAsia="Courier" w:hAnsi="Courier" w:cs="Courier"/>
+          <w:sz w:val="36"/>
+          <w:szCs w:val="36"/>
+        </w:rPr>
+        <w:t>status :</w:t>
+      </w:r>
+      <w:proofErr w:type="gramEnd"/>
+      <w:r>
+        <w:rPr>
+          <w:rFonts w:ascii="Courier" w:eastAsia="Courier" w:hAnsi="Courier" w:cs="Courier"/>
+          <w:sz w:val="36"/>
+          <w:szCs w:val="36"/>
+        </w:rPr>
+        <w:t xml:space="preserve"> read the messages</w:t>
       </w:r>
     </w:p>
     <w:p>
@@ -2317,8 +2568,18 @@
           <w:sz w:val="36"/>
           <w:szCs w:val="36"/>
         </w:rPr>
-        <w:t>$git add file_name</w:t>
-      </w:r>
+        <w:t xml:space="preserve">$git add </w:t>
+      </w:r>
+      <w:proofErr w:type="spellStart"/>
+      <w:r>
+        <w:rPr>
+          <w:rFonts w:ascii="Courier" w:eastAsia="Courier" w:hAnsi="Courier" w:cs="Courier"/>
+          <w:sz w:val="36"/>
+          <w:szCs w:val="36"/>
+        </w:rPr>
+        <w:t>file_name</w:t>
+      </w:r>
+      <w:proofErr w:type="spellEnd"/>
     </w:p>
     <w:p>
       <w:pPr>
@@ -2503,8 +2764,20 @@
           <w:sz w:val="36"/>
           <w:szCs w:val="36"/>
         </w:rPr>
-        <w:t>$git pull</w:t>
-      </w:r>
+        <w:t xml:space="preserve">$git </w:t>
+      </w:r>
+      <w:proofErr w:type="gramStart"/>
+      <w:r>
+        <w:rPr>
+          <w:rFonts w:ascii="Courier" w:eastAsia="Courier" w:hAnsi="Courier" w:cs="Courier"/>
+          <w:b/>
+          <w:bCs/>
+          <w:sz w:val="36"/>
+          <w:szCs w:val="36"/>
+        </w:rPr>
+        <w:t>pull</w:t>
+      </w:r>
+      <w:proofErr w:type="gramEnd"/>
     </w:p>
     <w:p>
       <w:pPr>
@@ -2644,42 +2917,72 @@
           <w:sz w:val="36"/>
           <w:szCs w:val="36"/>
         </w:rPr>
-        <w:t>$git remote –v</w:t>
-      </w:r>
-    </w:p>
-    <w:p>
-      <w:pPr>
-        <w:rPr>
-          <w:rFonts w:ascii="Courier" w:eastAsia="Courier" w:hAnsi="Courier" w:cs="Courier"/>
-          <w:sz w:val="36"/>
-          <w:szCs w:val="36"/>
-        </w:rPr>
-      </w:pPr>
-    </w:p>
-    <w:p>
-      <w:pPr>
-        <w:rPr>
-          <w:rFonts w:ascii="Courier" w:eastAsia="Courier" w:hAnsi="Courier" w:cs="Courier"/>
-          <w:sz w:val="36"/>
-          <w:szCs w:val="36"/>
-        </w:rPr>
-      </w:pPr>
-    </w:p>
-    <w:p>
-      <w:pPr>
-        <w:rPr>
-          <w:rFonts w:ascii="Courier" w:eastAsia="Courier" w:hAnsi="Courier" w:cs="Courier"/>
-          <w:sz w:val="36"/>
-          <w:szCs w:val="36"/>
-        </w:rPr>
-      </w:pPr>
-      <w:r>
-        <w:rPr>
-          <w:rFonts w:ascii="Courier" w:eastAsia="Courier" w:hAnsi="Courier" w:cs="Courier"/>
-          <w:sz w:val="36"/>
-          <w:szCs w:val="36"/>
-        </w:rPr>
-        <w:t>To see all the branches(local + remote)</w:t>
+        <w:t xml:space="preserve">$git </w:t>
+      </w:r>
+      <w:proofErr w:type="gramStart"/>
+      <w:r>
+        <w:rPr>
+          <w:rFonts w:ascii="Courier" w:eastAsia="Courier" w:hAnsi="Courier" w:cs="Courier"/>
+          <w:b/>
+          <w:bCs/>
+          <w:sz w:val="36"/>
+          <w:szCs w:val="36"/>
+        </w:rPr>
+        <w:t>remote –v</w:t>
+      </w:r>
+      <w:proofErr w:type="gramEnd"/>
+    </w:p>
+    <w:p>
+      <w:pPr>
+        <w:rPr>
+          <w:rFonts w:ascii="Courier" w:eastAsia="Courier" w:hAnsi="Courier" w:cs="Courier"/>
+          <w:sz w:val="36"/>
+          <w:szCs w:val="36"/>
+        </w:rPr>
+      </w:pPr>
+    </w:p>
+    <w:p>
+      <w:pPr>
+        <w:rPr>
+          <w:rFonts w:ascii="Courier" w:eastAsia="Courier" w:hAnsi="Courier" w:cs="Courier"/>
+          <w:sz w:val="36"/>
+          <w:szCs w:val="36"/>
+        </w:rPr>
+      </w:pPr>
+    </w:p>
+    <w:p>
+      <w:pPr>
+        <w:rPr>
+          <w:rFonts w:ascii="Courier" w:eastAsia="Courier" w:hAnsi="Courier" w:cs="Courier"/>
+          <w:sz w:val="36"/>
+          <w:szCs w:val="36"/>
+        </w:rPr>
+      </w:pPr>
+      <w:r>
+        <w:rPr>
+          <w:rFonts w:ascii="Courier" w:eastAsia="Courier" w:hAnsi="Courier" w:cs="Courier"/>
+          <w:sz w:val="36"/>
+          <w:szCs w:val="36"/>
+        </w:rPr>
+        <w:t xml:space="preserve">To see all the </w:t>
+      </w:r>
+      <w:proofErr w:type="gramStart"/>
+      <w:r>
+        <w:rPr>
+          <w:rFonts w:ascii="Courier" w:eastAsia="Courier" w:hAnsi="Courier" w:cs="Courier"/>
+          <w:sz w:val="36"/>
+          <w:szCs w:val="36"/>
+        </w:rPr>
+        <w:t>branches(</w:t>
+      </w:r>
+      <w:proofErr w:type="gramEnd"/>
+      <w:r>
+        <w:rPr>
+          <w:rFonts w:ascii="Courier" w:eastAsia="Courier" w:hAnsi="Courier" w:cs="Courier"/>
+          <w:sz w:val="36"/>
+          <w:szCs w:val="36"/>
+        </w:rPr>
+        <w:t>local + remote)</w:t>
       </w:r>
     </w:p>
     <w:p>
@@ -2795,17 +3098,204 @@
           <w:sz w:val="36"/>
           <w:szCs w:val="36"/>
         </w:rPr>
-        <w:t>$git log --graph --oneline</w:t>
-      </w:r>
-    </w:p>
-    <w:p>
-      <w:pPr>
-        <w:rPr>
-          <w:rFonts w:ascii="Courier" w:eastAsia="Courier" w:hAnsi="Courier" w:cs="Courier"/>
-          <w:sz w:val="36"/>
-          <w:szCs w:val="36"/>
-        </w:rPr>
-      </w:pPr>
+        <w:t>$git log --graph --</w:t>
+      </w:r>
+      <w:proofErr w:type="spellStart"/>
+      <w:r>
+        <w:rPr>
+          <w:rFonts w:ascii="Courier" w:eastAsia="Courier" w:hAnsi="Courier" w:cs="Courier"/>
+          <w:b/>
+          <w:bCs/>
+          <w:sz w:val="36"/>
+          <w:szCs w:val="36"/>
+        </w:rPr>
+        <w:t>oneline</w:t>
+      </w:r>
+      <w:proofErr w:type="spellEnd"/>
+    </w:p>
+    <w:p>
+      <w:pPr>
+        <w:rPr>
+          <w:rFonts w:ascii="Courier" w:eastAsia="Courier" w:hAnsi="Courier" w:cs="Courier"/>
+          <w:sz w:val="36"/>
+          <w:szCs w:val="36"/>
+        </w:rPr>
+      </w:pPr>
+    </w:p>
+    <w:p>
+      <w:pPr>
+        <w:rPr>
+          <w:rFonts w:ascii="Courier" w:eastAsia="Courier" w:hAnsi="Courier" w:cs="Courier"/>
+          <w:sz w:val="36"/>
+          <w:szCs w:val="36"/>
+        </w:rPr>
+      </w:pPr>
+      <w:r>
+        <w:rPr>
+          <w:rFonts w:ascii="Courier" w:eastAsia="Courier" w:hAnsi="Courier" w:cs="Courier"/>
+          <w:sz w:val="36"/>
+          <w:szCs w:val="36"/>
+        </w:rPr>
+        <w:t>Note: If you have untracked files and git pull doesn’t work</w:t>
+      </w:r>
+    </w:p>
+    <w:p>
+      <w:pPr>
+        <w:rPr>
+          <w:rFonts w:ascii="Courier" w:eastAsia="Courier" w:hAnsi="Courier" w:cs="Courier"/>
+          <w:sz w:val="36"/>
+          <w:szCs w:val="36"/>
+        </w:rPr>
+      </w:pPr>
+      <w:r>
+        <w:rPr>
+          <w:rFonts w:ascii="Courier" w:eastAsia="Courier" w:hAnsi="Courier" w:cs="Courier"/>
+          <w:sz w:val="36"/>
+          <w:szCs w:val="36"/>
+        </w:rPr>
+        <w:drawing>
+          <wp:inline distT="0" distB="0" distL="0" distR="0" wp14:anchorId="38D3A905" wp14:editId="2B080600">
+            <wp:extent cx="5563082" cy="1219306"/>
+            <wp:effectExtent l="0" t="0" r="0" b="0"/>
+            <wp:docPr id="8" name="Picture 8" descr="A screenshot of a computer&#10;&#10;Description automatically generated with medium confidence"/>
+            <wp:cNvGraphicFramePr>
+              <a:graphicFrameLocks xmlns:a="http://schemas.openxmlformats.org/drawingml/2006/main" noChangeAspect="1"/>
+            </wp:cNvGraphicFramePr>
+            <a:graphic xmlns:a="http://schemas.openxmlformats.org/drawingml/2006/main">
+              <a:graphicData uri="http://schemas.openxmlformats.org/drawingml/2006/picture">
+                <pic:pic xmlns:pic="http://schemas.openxmlformats.org/drawingml/2006/picture">
+                  <pic:nvPicPr>
+                    <pic:cNvPr id="8" name="Picture 8" descr="A screenshot of a computer&#10;&#10;Description automatically generated with medium confidence"/>
+                    <pic:cNvPicPr/>
+                  </pic:nvPicPr>
+                  <pic:blipFill>
+                    <a:blip r:embed="rId12"/>
+                    <a:stretch>
+                      <a:fillRect/>
+                    </a:stretch>
+                  </pic:blipFill>
+                  <pic:spPr>
+                    <a:xfrm>
+                      <a:off x="0" y="0"/>
+                      <a:ext cx="5563082" cy="1219306"/>
+                    </a:xfrm>
+                    <a:prstGeom prst="rect">
+                      <a:avLst/>
+                    </a:prstGeom>
+                  </pic:spPr>
+                </pic:pic>
+              </a:graphicData>
+            </a:graphic>
+          </wp:inline>
+        </w:drawing>
+      </w:r>
+    </w:p>
+    <w:p>
+      <w:pPr>
+        <w:rPr>
+          <w:rFonts w:ascii="Courier" w:eastAsia="Courier" w:hAnsi="Courier" w:cs="Courier"/>
+          <w:sz w:val="36"/>
+          <w:szCs w:val="36"/>
+        </w:rPr>
+      </w:pPr>
+      <w:r>
+        <w:rPr>
+          <w:rFonts w:ascii="Courier" w:eastAsia="Courier" w:hAnsi="Courier" w:cs="Courier"/>
+          <w:sz w:val="36"/>
+          <w:szCs w:val="36"/>
+        </w:rPr>
+        <w:drawing>
+          <wp:inline distT="0" distB="0" distL="0" distR="0" wp14:anchorId="1B29E68D" wp14:editId="317E773B">
+            <wp:extent cx="5479255" cy="1653683"/>
+            <wp:effectExtent l="0" t="0" r="7620" b="3810"/>
+            <wp:docPr id="7" name="Picture 7" descr="Text&#10;&#10;Description automatically generated"/>
+            <wp:cNvGraphicFramePr>
+              <a:graphicFrameLocks xmlns:a="http://schemas.openxmlformats.org/drawingml/2006/main" noChangeAspect="1"/>
+            </wp:cNvGraphicFramePr>
+            <a:graphic xmlns:a="http://schemas.openxmlformats.org/drawingml/2006/main">
+              <a:graphicData uri="http://schemas.openxmlformats.org/drawingml/2006/picture">
+                <pic:pic xmlns:pic="http://schemas.openxmlformats.org/drawingml/2006/picture">
+                  <pic:nvPicPr>
+                    <pic:cNvPr id="7" name="Picture 7" descr="Text&#10;&#10;Description automatically generated"/>
+                    <pic:cNvPicPr/>
+                  </pic:nvPicPr>
+                  <pic:blipFill>
+                    <a:blip r:embed="rId13"/>
+                    <a:stretch>
+                      <a:fillRect/>
+                    </a:stretch>
+                  </pic:blipFill>
+                  <pic:spPr>
+                    <a:xfrm>
+                      <a:off x="0" y="0"/>
+                      <a:ext cx="5479255" cy="1653683"/>
+                    </a:xfrm>
+                    <a:prstGeom prst="rect">
+                      <a:avLst/>
+                    </a:prstGeom>
+                  </pic:spPr>
+                </pic:pic>
+              </a:graphicData>
+            </a:graphic>
+          </wp:inline>
+        </w:drawing>
+      </w:r>
+    </w:p>
+    <w:p>
+      <w:pPr>
+        <w:rPr>
+          <w:rFonts w:ascii="Courier" w:eastAsia="Courier" w:hAnsi="Courier" w:cs="Courier"/>
+          <w:sz w:val="36"/>
+          <w:szCs w:val="36"/>
+        </w:rPr>
+      </w:pPr>
+      <w:r>
+        <w:rPr>
+          <w:rFonts w:ascii="Courier" w:eastAsia="Courier" w:hAnsi="Courier" w:cs="Courier"/>
+          <w:sz w:val="36"/>
+          <w:szCs w:val="36"/>
+        </w:rPr>
+        <w:t xml:space="preserve">To delete all the untracked </w:t>
+      </w:r>
+      <w:proofErr w:type="gramStart"/>
+      <w:r>
+        <w:rPr>
+          <w:rFonts w:ascii="Courier" w:eastAsia="Courier" w:hAnsi="Courier" w:cs="Courier"/>
+          <w:sz w:val="36"/>
+          <w:szCs w:val="36"/>
+        </w:rPr>
+        <w:t>file(</w:t>
+      </w:r>
+      <w:proofErr w:type="gramEnd"/>
+      <w:r>
+        <w:rPr>
+          <w:rFonts w:ascii="Courier" w:eastAsia="Courier" w:hAnsi="Courier" w:cs="Courier"/>
+          <w:sz w:val="36"/>
+          <w:szCs w:val="36"/>
+        </w:rPr>
+        <w:t>files that are changed locally but not needed anymore)</w:t>
+      </w:r>
+    </w:p>
+    <w:p>
+      <w:pPr>
+        <w:rPr>
+          <w:rFonts w:ascii="Courier" w:eastAsia="Courier" w:hAnsi="Courier" w:cs="Courier"/>
+          <w:b/>
+          <w:bCs/>
+          <w:sz w:val="36"/>
+          <w:szCs w:val="36"/>
+        </w:rPr>
+      </w:pPr>
+      <w:r>
+        <w:rPr>
+          <w:rFonts w:ascii="Courier" w:eastAsia="Courier" w:hAnsi="Courier" w:cs="Courier"/>
+          <w:b/>
+          <w:bCs/>
+          <w:sz w:val="36"/>
+          <w:szCs w:val="36"/>
+        </w:rPr>
+        <w:t>$ git clean -d -f</w:t>
+      </w:r>
     </w:p>
     <w:p>
       <w:pPr>

</xml_diff>